<commit_message>
Intro y Marco T.
</commit_message>
<xml_diff>
--- a/L10_Puente_Castillo_Adrian_ms723528.docx
+++ b/L10_Puente_Castillo_Adrian_ms723528.docx
@@ -33,21 +33,7 @@
         <w:rPr>
           <w:sz w:val="44"/>
         </w:rPr>
-        <w:t>Práctica 10: Control de Versiones (</w:t>
-      </w:r>
-      <w:proofErr w:type="spellStart"/>
-      <w:r>
-        <w:rPr>
-          <w:sz w:val="44"/>
-        </w:rPr>
-        <w:t>CodeCommit</w:t>
-      </w:r>
-      <w:proofErr w:type="spellEnd"/>
-      <w:r>
-        <w:rPr>
-          <w:sz w:val="44"/>
-        </w:rPr>
-        <w:t>)</w:t>
+        <w:t>Práctica 10: Control de Versiones (CodeCommit)</w:t>
       </w:r>
     </w:p>
     <w:p>
@@ -279,22 +265,504 @@
       </w:r>
     </w:p>
     <w:p>
+      <w:pPr>
+        <w:pStyle w:val="Heading1"/>
+      </w:pPr>
+    </w:p>
+    <w:p>
+      <w:pPr>
+        <w:pStyle w:val="Heading1"/>
+      </w:pPr>
+      <w:r>
+        <w:t>Introducción</w:t>
+      </w:r>
+    </w:p>
+    <w:p/>
+    <w:p>
+      <w:r>
+        <w:t xml:space="preserve">En esta práctica se presenta el servicio de CodeCommit </w:t>
+      </w:r>
+      <w:r>
+        <w:t xml:space="preserve">de AWS. Este servicio es la implementación de AWS de git. </w:t>
+      </w:r>
+      <w:r>
+        <w:t xml:space="preserve">CodeCommit </w:t>
+      </w:r>
+      <w:r>
+        <w:t xml:space="preserve">es un servicio de manejo de versiones administrado, seguro, escalable que </w:t>
+      </w:r>
+      <w:r>
+        <w:t>aloja</w:t>
+      </w:r>
+      <w:r>
+        <w:t xml:space="preserve"> repositorios privados de Git. CodeCommit elimina la necesidad de administración adicional de control de versiones de manera local o preocuparnos de escalar nuestra infraestructura. Es posible usar CodeCommit para almacenar cualquier tipo de archivo, desde código fuente hasta archivos binarios. Soporta la funcionalidad estándar de Git, de tal forma que se integra perfectamente con nuestras herramientas basadas en Git existentes.</w:t>
+      </w:r>
+    </w:p>
+    <w:p>
+      <w:r>
+        <w:t>Con CodeCommit se puede:</w:t>
+      </w:r>
+    </w:p>
+    <w:p>
+      <w:r>
+        <w:t xml:space="preserve">Obtener los beneficios de un servicio completamente administrado y alojado por AWS. CodeCommit </w:t>
+      </w:r>
+      <w:r>
+        <w:t>provee</w:t>
+      </w:r>
+      <w:r>
+        <w:t xml:space="preserve"> alta disponibilidad y durabilidad del servicio y elimina el </w:t>
+      </w:r>
+      <w:proofErr w:type="spellStart"/>
+      <w:r>
+        <w:t>overhead</w:t>
+      </w:r>
+      <w:proofErr w:type="spellEnd"/>
+      <w:r>
+        <w:t xml:space="preserve"> de administrar nuestro propio software o hardware. </w:t>
+      </w:r>
+    </w:p>
+    <w:p>
+      <w:r>
+        <w:t xml:space="preserve">Almacenar código de manera segura. Los repositorios de CC están encriptados </w:t>
+      </w:r>
+      <w:r>
+        <w:t>tanto en reposo (</w:t>
+      </w:r>
+      <w:proofErr w:type="spellStart"/>
+      <w:r>
+        <w:t>rest</w:t>
+      </w:r>
+      <w:proofErr w:type="spellEnd"/>
+      <w:r>
+        <w:t>) como en tránsito (</w:t>
+      </w:r>
+      <w:proofErr w:type="spellStart"/>
+      <w:r>
+        <w:t>transit</w:t>
+      </w:r>
+      <w:proofErr w:type="spellEnd"/>
+      <w:r>
+        <w:t>).</w:t>
+      </w:r>
+    </w:p>
+    <w:p>
+      <w:r>
+        <w:t>Los repositorios también permiten solicitudes de extracción (</w:t>
+      </w:r>
+      <w:proofErr w:type="spellStart"/>
+      <w:r>
+        <w:t>pull</w:t>
+      </w:r>
+      <w:proofErr w:type="spellEnd"/>
+      <w:r>
+        <w:t xml:space="preserve">), donde </w:t>
+      </w:r>
+      <w:proofErr w:type="spellStart"/>
+      <w:r>
+        <w:t>esposible</w:t>
+      </w:r>
+      <w:proofErr w:type="spellEnd"/>
+      <w:r>
+        <w:t xml:space="preserve"> revisar y comentar los cambios de los demás antes de fusionar (</w:t>
+      </w:r>
+      <w:proofErr w:type="spellStart"/>
+      <w:r>
+        <w:t>merege</w:t>
+      </w:r>
+      <w:proofErr w:type="spellEnd"/>
+      <w:r>
+        <w:t>) a las ramas (</w:t>
+      </w:r>
+      <w:proofErr w:type="spellStart"/>
+      <w:r>
+        <w:t>branches</w:t>
+      </w:r>
+      <w:proofErr w:type="spellEnd"/>
+      <w:r>
+        <w:t>); las notificaciones son enviadas automáticamente por correo a los usuarios para informarlos de extracciones (</w:t>
+      </w:r>
+      <w:proofErr w:type="spellStart"/>
+      <w:r>
+        <w:t>pulls</w:t>
+      </w:r>
+      <w:proofErr w:type="spellEnd"/>
+      <w:r>
+        <w:t>), comentarios, y más.</w:t>
+      </w:r>
+    </w:p>
+    <w:p>
+      <w:r>
+        <w:t xml:space="preserve">Los repositorios pueden escalarse para cumplir con nuestras necesidades de desarrollo de software. El servicio puede manejar repositorios con grandes números de </w:t>
+      </w:r>
+      <w:proofErr w:type="spellStart"/>
+      <w:r>
+        <w:t>branches</w:t>
+      </w:r>
+      <w:proofErr w:type="spellEnd"/>
+      <w:r>
+        <w:t>, archivos grandes y largas historias de revisión. No hay límite del tamaño de los repositorios o el tipo de archivos que se pueden almacenar.</w:t>
+      </w:r>
+    </w:p>
+    <w:p>
+      <w:r>
+        <w:t>Los repositorios son almacenados cerca de otros recursos de ambiente productivo de la nube AWS, lo cual ayuda a incrementar la velocidad y frecuencia de nuestros ciclos de desarrollo. Está integrado con IAM y puede ser usado con otros servicios AWS en paralelo con otros repositorios</w:t>
+      </w:r>
+      <w:r>
+        <w:t xml:space="preserve">. También se puede migrar a CodeCommit desde cualquier repositorio basado en Git. Por </w:t>
+      </w:r>
+      <w:r>
+        <w:t>último,</w:t>
+      </w:r>
+      <w:r>
+        <w:t xml:space="preserve"> CC permite usar comandos de Git al igual que sus propios comandos de API AWS CLI.</w:t>
+      </w:r>
+      <w:r>
+        <w:t xml:space="preserve"> </w:t>
+      </w:r>
+      <w:proofErr w:type="gramStart"/>
+      <w:r>
+        <w:t>[</w:t>
+      </w:r>
+      <w:proofErr w:type="gramEnd"/>
+      <w:r>
+        <w:t>2]</w:t>
+      </w:r>
+    </w:p>
+    <w:p>
+      <w:pPr>
+        <w:pStyle w:val="Heading1"/>
+      </w:pPr>
+      <w:r>
+        <w:t>Marco Teórico</w:t>
+      </w:r>
+    </w:p>
+    <w:p>
+      <w:r>
+        <w:t>En esta sección se debe presentar una pequeña investigación bibliográfica sobre los conceptos principales de la práctica. Esta sección debe estar correctamente citada en formato IEEE. (aproximadamente 1 cuartilla)</w:t>
+      </w:r>
+    </w:p>
+    <w:p>
+      <w:r>
+        <w:t xml:space="preserve">Control de Versiones: </w:t>
+      </w:r>
+      <w:r>
+        <w:t xml:space="preserve">Es </w:t>
+      </w:r>
+      <w:r>
+        <w:t>un</w:t>
+      </w:r>
+      <w:r>
+        <w:t xml:space="preserve"> sistema que permite registrar los cambios a un archivo o conjunto </w:t>
+      </w:r>
+      <w:r>
+        <w:t>de</w:t>
+      </w:r>
+      <w:r>
+        <w:t xml:space="preserve"> archivos a lo largo del tiempo de forma que es posible volver a versiones específicas de manera posterior. El sistema funciona en una variedad de aplicaciones y tipos de archivos.</w:t>
+      </w:r>
+    </w:p>
+    <w:p>
       <w:r>
         <w:lastRenderedPageBreak/>
-        <w:t>El reporte debe ser breve, se busca calidad no cantidad</w:t>
-      </w:r>
-    </w:p>
+        <w:t xml:space="preserve">Sistemas de Control de Versiones Locales: En muchos casos el método elegido para controlar versiones de manera local es copiar archivos a un directorio diferente dentro de la misma máquina de trabajo. Este método es común porque es muy simple, pero muy propenso a errores. Es fácil olvidar en cual directorio nos encontramos y accidentalmente escribir sobre el archivo </w:t>
+      </w:r>
+      <w:r>
+        <w:t>equivocado o</w:t>
+      </w:r>
+      <w:r>
+        <w:t xml:space="preserve"> copiar archivos sobre los que no debíamos.</w:t>
+      </w:r>
+    </w:p>
+    <w:p>
+      <w:r>
+        <w:t>Para afrontar este problema, hace tiempo se construyeron sistemas de manejo de versiones (VCS</w:t>
+      </w:r>
+      <w:r>
+        <w:t xml:space="preserve"> </w:t>
+      </w:r>
+      <w:r>
+        <w:t>por sus siglas en inglés</w:t>
+      </w:r>
+      <w:r>
+        <w:t xml:space="preserve">) que consistían en una base de datos simple que mantenía todos los cambios de archivos bajo control. Una de las herramientas más populares de </w:t>
+      </w:r>
+      <w:r>
+        <w:t xml:space="preserve">VCS era una llamada RCS, </w:t>
+      </w:r>
+      <w:proofErr w:type="spellStart"/>
+      <w:r>
+        <w:t>lacual</w:t>
+      </w:r>
+      <w:proofErr w:type="spellEnd"/>
+      <w:r>
+        <w:t xml:space="preserve"> sigue siendo distribuida con muchas computadoras hoy. RCS funciona manteniendo conjuntos de parches (diferencias entre archivos) en un formato especial en disco. Puede después recrear cómo se veía el archivo en un momento determinado agregando todos los parches.</w:t>
+      </w:r>
+    </w:p>
+    <w:p>
+      <w:r>
+        <w:t>Sistemas de Control de Versión Centralizado:</w:t>
+      </w:r>
+    </w:p>
+    <w:p/>
+    <w:p>
+      <w:r>
+        <w:t>EL siguiente problema fue tener que colaborar con desarrolladores de manera remota. Para lidiar con este problema, se desarrollaron los sistemas de Control</w:t>
+      </w:r>
+      <w:r>
+        <w:t xml:space="preserve"> </w:t>
+      </w:r>
+      <w:r>
+        <w:t>de Versiones Centralizados (</w:t>
+      </w:r>
+      <w:proofErr w:type="spellStart"/>
+      <w:r>
+        <w:t>CVCSs</w:t>
+      </w:r>
+      <w:proofErr w:type="spellEnd"/>
+      <w:r>
+        <w:t xml:space="preserve">) por sus siglas en inglés. Estos sistemas tienen un solo servidor que contiene todos los archivos versionados, y un </w:t>
+      </w:r>
+      <w:r>
+        <w:t>número</w:t>
+      </w:r>
+      <w:r>
+        <w:t xml:space="preserve"> de clientes que </w:t>
+      </w:r>
+      <w:r>
+        <w:t>revisan</w:t>
+      </w:r>
+      <w:r>
+        <w:t xml:space="preserve"> (</w:t>
+      </w:r>
+      <w:proofErr w:type="spellStart"/>
+      <w:r>
+        <w:t>check-out</w:t>
+      </w:r>
+      <w:proofErr w:type="spellEnd"/>
+      <w:r>
+        <w:t xml:space="preserve">) los archivos </w:t>
+      </w:r>
+      <w:r>
+        <w:t>desde una ubicación centralizada. Por muchos años este fue el estándar de control de versiones.</w:t>
+      </w:r>
+    </w:p>
+    <w:p>
+      <w:r>
+        <w:t>Pese a sus ventajas, este sistema tiene también serias desventajas. La mas obvia es el punto único de falla que representa el servidor centralizado</w:t>
+      </w:r>
+      <w:r>
+        <w:t>. Los sistemas de VCS locales adolecen del mismo problema: siempre que se almacena la totalidad de la historia de un proyecto en un solo lugar se arriesga uno a perderlo todo.</w:t>
+      </w:r>
+    </w:p>
+    <w:p>
+      <w:r>
+        <w:t>Sistemas de Control de Versiones Distribuidos.</w:t>
+      </w:r>
+    </w:p>
+    <w:p>
+      <w:r>
+        <w:t xml:space="preserve">En un sistema de control de versiones Distribuido (DVCS) como Git, los clientes no solo hacen </w:t>
+      </w:r>
+      <w:proofErr w:type="spellStart"/>
+      <w:r>
+        <w:t>check-out</w:t>
+      </w:r>
+      <w:proofErr w:type="spellEnd"/>
+      <w:r>
+        <w:t xml:space="preserve"> de la fotografía (</w:t>
+      </w:r>
+      <w:proofErr w:type="spellStart"/>
+      <w:r>
+        <w:t>snapshot</w:t>
+      </w:r>
+      <w:proofErr w:type="spellEnd"/>
+      <w:r>
+        <w:t xml:space="preserve">) más reciente, sino que replican el repositorio en su totalidad, incluyendo su historia. De tal forma </w:t>
+      </w:r>
+      <w:proofErr w:type="gramStart"/>
+      <w:r>
+        <w:t>que</w:t>
+      </w:r>
+      <w:proofErr w:type="gramEnd"/>
+      <w:r>
+        <w:t xml:space="preserve"> si un servidor muere y estos sistemas colaboraban por medio de este servidor, cualquier repositorio delos clientes puede ser copiado para restaurar el servidor.</w:t>
+      </w:r>
+    </w:p>
+    <w:p>
+      <w:r>
+        <w:t>Git</w:t>
+      </w:r>
+    </w:p>
+    <w:p>
+      <w:r>
+        <w:t xml:space="preserve">La diferencia </w:t>
+      </w:r>
+      <w:r>
+        <w:t xml:space="preserve">más importante entre Git y otros </w:t>
+      </w:r>
+      <w:proofErr w:type="spellStart"/>
+      <w:r>
+        <w:t>DVCSs</w:t>
+      </w:r>
+      <w:proofErr w:type="spellEnd"/>
+      <w:r>
+        <w:t xml:space="preserve"> es que Git no maneja los datos como una serie de deltas de archivos a lo largo del tiempo, sino como una secuencia de </w:t>
+      </w:r>
+      <w:proofErr w:type="spellStart"/>
+      <w:r>
+        <w:t>snapshots</w:t>
+      </w:r>
+      <w:proofErr w:type="spellEnd"/>
+      <w:r>
+        <w:t xml:space="preserve"> de un sistema de archivos en miniatura. En Git, cada vez que se realiza un </w:t>
+      </w:r>
+      <w:proofErr w:type="spellStart"/>
+      <w:r>
+        <w:t>commito</w:t>
+      </w:r>
+      <w:proofErr w:type="spellEnd"/>
+      <w:r>
+        <w:t xml:space="preserve"> se guarda el estado de nuestro proyecto, Git toma la fotografía de cómo se ve nuestro disco en dicho momento y almacena una referencia a dicho </w:t>
+      </w:r>
+      <w:proofErr w:type="spellStart"/>
+      <w:r>
+        <w:t>snapshot</w:t>
+      </w:r>
+      <w:proofErr w:type="spellEnd"/>
+      <w:r>
+        <w:t>. De tal forma que Git considera los datos como un flujo de fotografías.</w:t>
+      </w:r>
+    </w:p>
+    <w:p>
+      <w:r>
+        <w:t>Operaciones Locales: De manera general, no se necesita información remota para trabajar con Git. Por ejemplo, para navegar la historia de un proyecto, Git no necesita ir al servidor para extraer la historia y desplegarla, simplemente la lee de la base de datos local. Esto también significa que hay muy pocas cosas que no se puedan hacer estando offline o fuera de la VPN.</w:t>
+      </w:r>
+    </w:p>
+    <w:p>
+      <w:r>
+        <w:lastRenderedPageBreak/>
+        <w:t xml:space="preserve">Todo dentro de Git es verificado </w:t>
+      </w:r>
+      <w:proofErr w:type="spellStart"/>
+      <w:r>
+        <w:t>mediant</w:t>
+      </w:r>
+      <w:proofErr w:type="spellEnd"/>
+      <w:r>
+        <w:t xml:space="preserve"> un </w:t>
+      </w:r>
+      <w:proofErr w:type="spellStart"/>
+      <w:r>
+        <w:t>checksum</w:t>
+      </w:r>
+      <w:proofErr w:type="spellEnd"/>
+      <w:r>
+        <w:t xml:space="preserve"> antes de ser almacenado y es referenciado por dicho </w:t>
+      </w:r>
+      <w:proofErr w:type="spellStart"/>
+      <w:r>
+        <w:t>checksum</w:t>
+      </w:r>
+      <w:proofErr w:type="spellEnd"/>
+      <w:r>
+        <w:t>. Por lo que es imposible cambiar algo dentro de un directorio o archivo sin que Git lo sepa.</w:t>
+      </w:r>
+    </w:p>
+    <w:p>
+      <w:r>
+        <w:t>Tres estados.</w:t>
+      </w:r>
+    </w:p>
+    <w:p>
+      <w:r>
+        <w:t xml:space="preserve">Git almacena los archivos en tres estados principales: </w:t>
+      </w:r>
+      <w:proofErr w:type="spellStart"/>
+      <w:r>
+        <w:t>commited</w:t>
+      </w:r>
+      <w:proofErr w:type="spellEnd"/>
+      <w:r>
+        <w:t xml:space="preserve">, modificado y </w:t>
+      </w:r>
+      <w:proofErr w:type="spellStart"/>
+      <w:r>
+        <w:t>staged</w:t>
+      </w:r>
+      <w:proofErr w:type="spellEnd"/>
+      <w:r>
+        <w:t>.</w:t>
+      </w:r>
+    </w:p>
+    <w:p>
+      <w:proofErr w:type="spellStart"/>
+      <w:r>
+        <w:t>Commited</w:t>
+      </w:r>
+      <w:proofErr w:type="spellEnd"/>
+      <w:r>
+        <w:t xml:space="preserve"> significa que laos datos están almacenados de manera segura en la base de datos local.</w:t>
+      </w:r>
+    </w:p>
+    <w:p>
+      <w:r>
+        <w:t xml:space="preserve">Modificado significa que han </w:t>
+      </w:r>
+      <w:r>
+        <w:t>cambiado,</w:t>
+      </w:r>
+      <w:r>
+        <w:t xml:space="preserve"> pero no han sido procesados con </w:t>
+      </w:r>
+      <w:proofErr w:type="spellStart"/>
+      <w:r>
+        <w:t>commit</w:t>
+      </w:r>
+      <w:proofErr w:type="spellEnd"/>
+      <w:r>
+        <w:t>.</w:t>
+      </w:r>
+    </w:p>
+    <w:p>
+      <w:proofErr w:type="spellStart"/>
+      <w:r>
+        <w:t>Staged</w:t>
+      </w:r>
+      <w:proofErr w:type="spellEnd"/>
+      <w:r>
+        <w:t xml:space="preserve"> significa que los archivos han sido marcados para ser transportados como parte del siguiente </w:t>
+      </w:r>
+      <w:proofErr w:type="spellStart"/>
+      <w:r>
+        <w:t>commit</w:t>
+      </w:r>
+      <w:proofErr w:type="spellEnd"/>
+      <w:r>
+        <w:t>. [1]</w:t>
+      </w:r>
+    </w:p>
+    <w:p/>
     <w:p>
       <w:pPr>
         <w:pStyle w:val="Heading1"/>
       </w:pPr>
       <w:r>
-        <w:t>Introducción</w:t>
-      </w:r>
-    </w:p>
-    <w:p>
-      <w:r>
-        <w:t>Dentro de esta sección se debe explicar de manera concisa el objetivo de la práctica, el escenario sobre el cual se está ejecutando y los resultados esperados. (½ cuartilla)</w:t>
+        <w:t>Diagrama</w:t>
+      </w:r>
+    </w:p>
+    <w:p>
+      <w:r>
+        <w:t>Diagrama de la</w:t>
+      </w:r>
+      <w:r>
+        <w:t xml:space="preserve"> arquitectura </w:t>
+      </w:r>
+      <w:r>
+        <w:t>implementada</w:t>
+      </w:r>
+      <w:r>
+        <w:t>.</w:t>
       </w:r>
     </w:p>
     <w:p>
@@ -302,41 +770,6 @@
         <w:pStyle w:val="Heading1"/>
       </w:pPr>
       <w:r>
-        <w:t>Marco Teórico</w:t>
-      </w:r>
-    </w:p>
-    <w:p>
-      <w:r>
-        <w:t>En esta sección se debe presentar una pequeña investigación bibliográfica sobre los conceptos principales de la práctica. Esta sección debe estar correctamente citada en formato IEEE. (aproximadamente 1 cuartilla)</w:t>
-      </w:r>
-    </w:p>
-    <w:p>
-      <w:pPr>
-        <w:pStyle w:val="Heading1"/>
-      </w:pPr>
-      <w:r>
-        <w:t>Diagrama</w:t>
-      </w:r>
-    </w:p>
-    <w:p>
-      <w:r>
-        <w:t>Diagrama de la</w:t>
-      </w:r>
-      <w:r>
-        <w:t xml:space="preserve"> arquitectura </w:t>
-      </w:r>
-      <w:r>
-        <w:t>implementada</w:t>
-      </w:r>
-      <w:r>
-        <w:t>.</w:t>
-      </w:r>
-    </w:p>
-    <w:p>
-      <w:pPr>
-        <w:pStyle w:val="Heading1"/>
-      </w:pPr>
-      <w:r>
         <w:t>Desarrollo de la Práctica.</w:t>
       </w:r>
     </w:p>
@@ -369,23 +802,7 @@
           <w:rFonts w:ascii="Calibri" w:hAnsi="Calibri" w:cs="Calibri"/>
           <w:color w:val="000000"/>
         </w:rPr>
-        <w:t xml:space="preserve">1. Instalar el cliente de </w:t>
-      </w:r>
-      <w:proofErr w:type="spellStart"/>
-      <w:r>
-        <w:rPr>
-          <w:rFonts w:ascii="Calibri" w:hAnsi="Calibri" w:cs="Calibri"/>
-          <w:color w:val="000000"/>
-        </w:rPr>
-        <w:t>git</w:t>
-      </w:r>
-      <w:proofErr w:type="spellEnd"/>
-      <w:r>
-        <w:rPr>
-          <w:rFonts w:ascii="Calibri" w:hAnsi="Calibri" w:cs="Calibri"/>
-          <w:color w:val="000000"/>
-        </w:rPr>
-        <w:t xml:space="preserve"> en una maquina</w:t>
+        <w:t>1. Instalar el cliente de git en una maquina</w:t>
       </w:r>
     </w:p>
     <w:p>
@@ -433,6 +850,7 @@
         <w:rPr>
           <w:noProof/>
         </w:rPr>
+        <w:lastRenderedPageBreak/>
         <w:drawing>
           <wp:inline distT="0" distB="0" distL="0" distR="0" wp14:anchorId="03B3C5B4" wp14:editId="7848D8B9">
             <wp:extent cx="4858428" cy="3753374"/>
@@ -486,24 +904,7 @@
           <w:rFonts w:ascii="Calibri" w:hAnsi="Calibri" w:cs="Calibri"/>
           <w:color w:val="000000"/>
         </w:rPr>
-        <w:lastRenderedPageBreak/>
-        <w:t xml:space="preserve">2. Configurar </w:t>
-      </w:r>
-      <w:proofErr w:type="spellStart"/>
-      <w:r>
-        <w:rPr>
-          <w:rFonts w:ascii="Calibri" w:hAnsi="Calibri" w:cs="Calibri"/>
-          <w:color w:val="000000"/>
-        </w:rPr>
-        <w:t>git</w:t>
-      </w:r>
-      <w:proofErr w:type="spellEnd"/>
-      <w:r>
-        <w:rPr>
-          <w:rFonts w:ascii="Calibri" w:hAnsi="Calibri" w:cs="Calibri"/>
-          <w:color w:val="000000"/>
-        </w:rPr>
-        <w:t xml:space="preserve"> con su cuenta de </w:t>
+        <w:t xml:space="preserve">2. Configurar git con su cuenta de </w:t>
       </w:r>
       <w:proofErr w:type="spellStart"/>
       <w:r>
@@ -679,17 +1080,8 @@
           <w:rFonts w:ascii="Calibri" w:hAnsi="Calibri" w:cs="Calibri"/>
           <w:color w:val="000000"/>
         </w:rPr>
-        <w:t xml:space="preserve">a. Crear en Mis Documentos una carpeta llamada </w:t>
-      </w:r>
-      <w:proofErr w:type="spellStart"/>
-      <w:r>
-        <w:rPr>
-          <w:rFonts w:ascii="Calibri" w:hAnsi="Calibri" w:cs="Calibri"/>
-          <w:color w:val="000000"/>
-        </w:rPr>
-        <w:t>git</w:t>
-      </w:r>
-      <w:proofErr w:type="spellEnd"/>
+        <w:t>a. Crear en Mis Documentos una carpeta llamada git</w:t>
+      </w:r>
     </w:p>
     <w:p>
       <w:pPr>
@@ -708,6 +1100,7 @@
           <w:rFonts w:ascii="Calibri" w:hAnsi="Calibri" w:cs="Calibri"/>
           <w:color w:val="000000"/>
         </w:rPr>
+        <w:lastRenderedPageBreak/>
         <w:t xml:space="preserve">b. Desde consola cambiarse a ese directorio (o en Windows </w:t>
       </w:r>
       <w:proofErr w:type="spellStart"/>
@@ -870,7 +1263,6 @@
         <w:rPr>
           <w:noProof/>
         </w:rPr>
-        <w:lastRenderedPageBreak/>
         <w:drawing>
           <wp:inline distT="0" distB="0" distL="0" distR="0" wp14:anchorId="4EF5AF7D" wp14:editId="43EF34AF">
             <wp:extent cx="5612130" cy="3602355"/>
@@ -944,23 +1336,7 @@
           <w:rFonts w:ascii="Calibri" w:hAnsi="Calibri" w:cs="Calibri"/>
           <w:color w:val="000000"/>
         </w:rPr>
-        <w:t xml:space="preserve">a. Crear en el directorio </w:t>
-      </w:r>
-      <w:proofErr w:type="spellStart"/>
-      <w:r>
-        <w:rPr>
-          <w:rFonts w:ascii="Calibri" w:hAnsi="Calibri" w:cs="Calibri"/>
-          <w:color w:val="000000"/>
-        </w:rPr>
-        <w:t>git</w:t>
-      </w:r>
-      <w:proofErr w:type="spellEnd"/>
-      <w:r>
-        <w:rPr>
-          <w:rFonts w:ascii="Calibri" w:hAnsi="Calibri" w:cs="Calibri"/>
-          <w:color w:val="000000"/>
-        </w:rPr>
-        <w:t xml:space="preserve"> un archivo: versiones.txt con el contenido: Versión 1</w:t>
+        <w:t>a. Crear en el directorio git un archivo: versiones.txt con el contenido: Versión 1</w:t>
       </w:r>
     </w:p>
     <w:p>
@@ -979,6 +1355,7 @@
         <w:rPr>
           <w:noProof/>
         </w:rPr>
+        <w:lastRenderedPageBreak/>
         <w:drawing>
           <wp:inline distT="0" distB="0" distL="0" distR="0" wp14:anchorId="1AD64F55" wp14:editId="455C1E68">
             <wp:extent cx="5612130" cy="2237105"/>
@@ -1033,39 +1410,7 @@
           <w:rFonts w:ascii="Calibri" w:hAnsi="Calibri" w:cs="Calibri"/>
           <w:color w:val="000000"/>
         </w:rPr>
-        <w:t xml:space="preserve">b. Añadir el archivo al seguimiento de </w:t>
-      </w:r>
-      <w:proofErr w:type="spellStart"/>
-      <w:r>
-        <w:rPr>
-          <w:rFonts w:ascii="Calibri" w:hAnsi="Calibri" w:cs="Calibri"/>
-          <w:color w:val="000000"/>
-        </w:rPr>
-        <w:t>git</w:t>
-      </w:r>
-      <w:proofErr w:type="spellEnd"/>
-      <w:r>
-        <w:rPr>
-          <w:rFonts w:ascii="Calibri" w:hAnsi="Calibri" w:cs="Calibri"/>
-          <w:color w:val="000000"/>
-        </w:rPr>
-        <w:t xml:space="preserve">, desde la consola en la carpeta: </w:t>
-      </w:r>
-      <w:proofErr w:type="spellStart"/>
-      <w:r>
-        <w:rPr>
-          <w:rFonts w:ascii="Calibri" w:hAnsi="Calibri" w:cs="Calibri"/>
-          <w:color w:val="000000"/>
-        </w:rPr>
-        <w:t>git</w:t>
-      </w:r>
-      <w:proofErr w:type="spellEnd"/>
-      <w:r>
-        <w:rPr>
-          <w:rFonts w:ascii="Calibri" w:hAnsi="Calibri" w:cs="Calibri"/>
-          <w:color w:val="000000"/>
-        </w:rPr>
-        <w:t xml:space="preserve"> </w:t>
+        <w:t xml:space="preserve">b. Añadir el archivo al seguimiento de git, desde la consola en la carpeta: git </w:t>
       </w:r>
       <w:proofErr w:type="spellStart"/>
       <w:proofErr w:type="gramStart"/>
@@ -1102,7 +1447,6 @@
         <w:rPr>
           <w:noProof/>
         </w:rPr>
-        <w:lastRenderedPageBreak/>
         <w:drawing>
           <wp:inline distT="0" distB="0" distL="0" distR="0" wp14:anchorId="14E7916F" wp14:editId="611696F3">
             <wp:extent cx="5612130" cy="3618230"/>
@@ -1209,23 +1553,7 @@
           <w:rFonts w:ascii="Calibri" w:hAnsi="Calibri" w:cs="Calibri"/>
           <w:color w:val="000000"/>
         </w:rPr>
-        <w:t xml:space="preserve"> de los cambios: </w:t>
-      </w:r>
-      <w:proofErr w:type="spellStart"/>
-      <w:r>
-        <w:rPr>
-          <w:rFonts w:ascii="Calibri" w:hAnsi="Calibri" w:cs="Calibri"/>
-          <w:color w:val="000000"/>
-        </w:rPr>
-        <w:t>git</w:t>
-      </w:r>
-      <w:proofErr w:type="spellEnd"/>
-      <w:r>
-        <w:rPr>
-          <w:rFonts w:ascii="Calibri" w:hAnsi="Calibri" w:cs="Calibri"/>
-          <w:color w:val="000000"/>
-        </w:rPr>
-        <w:t xml:space="preserve"> </w:t>
+        <w:t xml:space="preserve"> de los cambios: git </w:t>
       </w:r>
       <w:proofErr w:type="spellStart"/>
       <w:r>
@@ -1333,6 +1661,7 @@
         <w:rPr>
           <w:noProof/>
         </w:rPr>
+        <w:lastRenderedPageBreak/>
         <w:drawing>
           <wp:inline distT="0" distB="0" distL="0" distR="0" wp14:anchorId="7842E2B2" wp14:editId="16F358E2">
             <wp:extent cx="4629150" cy="2257425"/>
@@ -1511,7 +1840,6 @@
         <w:rPr>
           <w:noProof/>
         </w:rPr>
-        <w:lastRenderedPageBreak/>
         <w:drawing>
           <wp:inline distT="0" distB="0" distL="0" distR="0" wp14:anchorId="36126164" wp14:editId="226AC888">
             <wp:extent cx="4314825" cy="1409700"/>
@@ -1669,23 +1997,7 @@
           <w:rFonts w:ascii="Calibri" w:hAnsi="Calibri" w:cs="Calibri"/>
           <w:color w:val="000000"/>
         </w:rPr>
-        <w:t xml:space="preserve">: </w:t>
-      </w:r>
-      <w:proofErr w:type="spellStart"/>
-      <w:r>
-        <w:rPr>
-          <w:rFonts w:ascii="Calibri" w:hAnsi="Calibri" w:cs="Calibri"/>
-          <w:color w:val="000000"/>
-        </w:rPr>
-        <w:t>git</w:t>
-      </w:r>
-      <w:proofErr w:type="spellEnd"/>
-      <w:r>
-        <w:rPr>
-          <w:rFonts w:ascii="Calibri" w:hAnsi="Calibri" w:cs="Calibri"/>
-          <w:color w:val="000000"/>
-        </w:rPr>
-        <w:t xml:space="preserve"> log</w:t>
+        <w:t>: git log</w:t>
       </w:r>
     </w:p>
     <w:p>
@@ -1704,6 +2016,7 @@
         <w:rPr>
           <w:noProof/>
         </w:rPr>
+        <w:lastRenderedPageBreak/>
         <w:drawing>
           <wp:inline distT="0" distB="0" distL="0" distR="0" wp14:anchorId="112C941E" wp14:editId="14A68148">
             <wp:extent cx="5553075" cy="2990850"/>
@@ -2019,23 +2332,7 @@
           <w:rFonts w:ascii="Calibri" w:hAnsi="Calibri" w:cs="Calibri"/>
           <w:color w:val="000000"/>
         </w:rPr>
-        <w:t xml:space="preserve"> de GitHub, desde la carpeta de </w:t>
-      </w:r>
-      <w:proofErr w:type="spellStart"/>
-      <w:r>
-        <w:rPr>
-          <w:rFonts w:ascii="Calibri" w:hAnsi="Calibri" w:cs="Calibri"/>
-          <w:color w:val="000000"/>
-        </w:rPr>
-        <w:t>git</w:t>
-      </w:r>
-      <w:proofErr w:type="spellEnd"/>
-      <w:r>
-        <w:rPr>
-          <w:rFonts w:ascii="Calibri" w:hAnsi="Calibri" w:cs="Calibri"/>
-          <w:color w:val="000000"/>
-        </w:rPr>
-        <w:t>:</w:t>
+        <w:t xml:space="preserve"> de GitHub, desde la carpeta de git:</w:t>
       </w:r>
     </w:p>
     <w:p>
@@ -2131,23 +2428,7 @@
           <w:rFonts w:ascii="Calibri" w:hAnsi="Calibri" w:cs="Calibri"/>
           <w:color w:val="000000"/>
         </w:rPr>
-        <w:t xml:space="preserve">b. </w:t>
-      </w:r>
-      <w:proofErr w:type="spellStart"/>
-      <w:r>
-        <w:rPr>
-          <w:rFonts w:ascii="Calibri" w:hAnsi="Calibri" w:cs="Calibri"/>
-          <w:color w:val="000000"/>
-        </w:rPr>
-        <w:t>git</w:t>
-      </w:r>
-      <w:proofErr w:type="spellEnd"/>
-      <w:r>
-        <w:rPr>
-          <w:rFonts w:ascii="Calibri" w:hAnsi="Calibri" w:cs="Calibri"/>
-          <w:color w:val="000000"/>
-        </w:rPr>
-        <w:t xml:space="preserve"> </w:t>
+        <w:t xml:space="preserve">b. git </w:t>
       </w:r>
       <w:proofErr w:type="spellStart"/>
       <w:r>
@@ -2404,13 +2685,8 @@
         <w:pStyle w:val="Heading2"/>
       </w:pPr>
       <w:r>
-        <w:t xml:space="preserve">Configurar repositorio en AWS </w:t>
-      </w:r>
-      <w:proofErr w:type="spellStart"/>
-      <w:r>
-        <w:t>CodeCommit</w:t>
-      </w:r>
-      <w:proofErr w:type="spellEnd"/>
+        <w:t>Configurar repositorio en AWS CodeCommit</w:t>
+      </w:r>
     </w:p>
     <w:p/>
     <w:p>
@@ -2429,17 +2705,8 @@
           <w:rFonts w:ascii="Calibri" w:hAnsi="Calibri" w:cs="Calibri"/>
           <w:color w:val="000000"/>
         </w:rPr>
-        <w:t xml:space="preserve">1. Crear credenciales para </w:t>
-      </w:r>
-      <w:proofErr w:type="spellStart"/>
-      <w:r>
-        <w:rPr>
-          <w:rFonts w:ascii="Calibri" w:hAnsi="Calibri" w:cs="Calibri"/>
-          <w:color w:val="000000"/>
-        </w:rPr>
-        <w:t>CodeCommit</w:t>
-      </w:r>
-      <w:proofErr w:type="spellEnd"/>
+        <w:t>1. Crear credenciales para CodeCommit</w:t>
+      </w:r>
     </w:p>
     <w:p>
       <w:pPr>
@@ -2494,51 +2761,26 @@
           <w:rFonts w:ascii="Calibri" w:hAnsi="Calibri" w:cs="Calibri"/>
           <w:color w:val="000000"/>
         </w:rPr>
-        <w:t xml:space="preserve"> generar para: HTTPS para </w:t>
-      </w:r>
-      <w:proofErr w:type="spellStart"/>
-      <w:r>
-        <w:rPr>
-          <w:rFonts w:ascii="Calibri" w:hAnsi="Calibri" w:cs="Calibri"/>
-          <w:color w:val="000000"/>
-        </w:rPr>
-        <w:t>CodeCommit</w:t>
-      </w:r>
-      <w:proofErr w:type="spellEnd"/>
-    </w:p>
-    <w:p>
-      <w:pPr>
-        <w:autoSpaceDE w:val="0"/>
-        <w:autoSpaceDN w:val="0"/>
-        <w:adjustRightInd w:val="0"/>
-        <w:spacing w:after="0" w:line="240" w:lineRule="auto"/>
-        <w:rPr>
-          <w:rFonts w:ascii="Calibri" w:hAnsi="Calibri" w:cs="Calibri"/>
-          <w:color w:val="000000"/>
-        </w:rPr>
-      </w:pPr>
-      <w:r>
-        <w:rPr>
-          <w:rFonts w:ascii="Calibri" w:hAnsi="Calibri" w:cs="Calibri"/>
-          <w:color w:val="000000"/>
-        </w:rPr>
-        <w:t xml:space="preserve">2. Desde la consola de </w:t>
-      </w:r>
-      <w:proofErr w:type="spellStart"/>
-      <w:r>
-        <w:rPr>
-          <w:rFonts w:ascii="Calibri" w:hAnsi="Calibri" w:cs="Calibri"/>
-          <w:color w:val="000000"/>
-        </w:rPr>
-        <w:t>CodeCommit</w:t>
-      </w:r>
-      <w:proofErr w:type="spellEnd"/>
-      <w:r>
-        <w:rPr>
-          <w:rFonts w:ascii="Calibri" w:hAnsi="Calibri" w:cs="Calibri"/>
-          <w:color w:val="000000"/>
-        </w:rPr>
-        <w:t xml:space="preserve"> crear un repositorio</w:t>
+        <w:t xml:space="preserve"> generar para: HTTPS para CodeCommit</w:t>
+      </w:r>
+    </w:p>
+    <w:p>
+      <w:pPr>
+        <w:autoSpaceDE w:val="0"/>
+        <w:autoSpaceDN w:val="0"/>
+        <w:adjustRightInd w:val="0"/>
+        <w:spacing w:after="0" w:line="240" w:lineRule="auto"/>
+        <w:rPr>
+          <w:rFonts w:ascii="Calibri" w:hAnsi="Calibri" w:cs="Calibri"/>
+          <w:color w:val="000000"/>
+        </w:rPr>
+      </w:pPr>
+      <w:r>
+        <w:rPr>
+          <w:rFonts w:ascii="Calibri" w:hAnsi="Calibri" w:cs="Calibri"/>
+          <w:color w:val="000000"/>
+        </w:rPr>
+        <w:t>2. Desde la consola de CodeCommit crear un repositorio</w:t>
       </w:r>
     </w:p>
     <w:p>
@@ -2731,39 +2973,7 @@
           <w:rFonts w:ascii="Calibri" w:hAnsi="Calibri" w:cs="Calibri"/>
           <w:color w:val="000000"/>
         </w:rPr>
-        <w:t xml:space="preserve"> de </w:t>
-      </w:r>
-      <w:proofErr w:type="spellStart"/>
-      <w:r>
-        <w:rPr>
-          <w:rFonts w:ascii="Calibri" w:hAnsi="Calibri" w:cs="Calibri"/>
-          <w:color w:val="000000"/>
-        </w:rPr>
-        <w:t>CodeCommit</w:t>
-      </w:r>
-      <w:proofErr w:type="spellEnd"/>
-      <w:r>
-        <w:rPr>
-          <w:rFonts w:ascii="Calibri" w:hAnsi="Calibri" w:cs="Calibri"/>
-          <w:color w:val="000000"/>
-        </w:rPr>
-        <w:t xml:space="preserve">, desde la carpeta de </w:t>
-      </w:r>
-      <w:proofErr w:type="spellStart"/>
-      <w:r>
-        <w:rPr>
-          <w:rFonts w:ascii="Calibri" w:hAnsi="Calibri" w:cs="Calibri"/>
-          <w:color w:val="000000"/>
-        </w:rPr>
-        <w:t>git</w:t>
-      </w:r>
-      <w:proofErr w:type="spellEnd"/>
-      <w:r>
-        <w:rPr>
-          <w:rFonts w:ascii="Calibri" w:hAnsi="Calibri" w:cs="Calibri"/>
-          <w:color w:val="000000"/>
-        </w:rPr>
-        <w:t>:</w:t>
+        <w:t xml:space="preserve"> de CodeCommit, desde la carpeta de git:</w:t>
       </w:r>
     </w:p>
     <w:p>
@@ -2859,23 +3069,7 @@
           <w:rFonts w:ascii="Calibri" w:hAnsi="Calibri" w:cs="Calibri"/>
           <w:color w:val="000000"/>
         </w:rPr>
-        <w:t xml:space="preserve">b. </w:t>
-      </w:r>
-      <w:proofErr w:type="spellStart"/>
-      <w:r>
-        <w:rPr>
-          <w:rFonts w:ascii="Calibri" w:hAnsi="Calibri" w:cs="Calibri"/>
-          <w:color w:val="000000"/>
-        </w:rPr>
-        <w:t>git</w:t>
-      </w:r>
-      <w:proofErr w:type="spellEnd"/>
-      <w:r>
-        <w:rPr>
-          <w:rFonts w:ascii="Calibri" w:hAnsi="Calibri" w:cs="Calibri"/>
-          <w:color w:val="000000"/>
-        </w:rPr>
-        <w:t xml:space="preserve"> </w:t>
+        <w:t xml:space="preserve">b. git </w:t>
       </w:r>
       <w:proofErr w:type="spellStart"/>
       <w:r>
@@ -2971,17 +3165,8 @@
           <w:rFonts w:ascii="Calibri" w:hAnsi="Calibri" w:cs="Calibri"/>
           <w:color w:val="000000"/>
         </w:rPr>
-        <w:t xml:space="preserve">5. Consultar el repositorio de </w:t>
-      </w:r>
-      <w:proofErr w:type="spellStart"/>
-      <w:r>
-        <w:rPr>
-          <w:rFonts w:ascii="Calibri" w:hAnsi="Calibri" w:cs="Calibri"/>
-          <w:color w:val="000000"/>
-        </w:rPr>
-        <w:t>CodeCommit</w:t>
-      </w:r>
-      <w:proofErr w:type="spellEnd"/>
+        <w:t>5. Consultar el repositorio de CodeCommit</w:t>
+      </w:r>
     </w:p>
     <w:p>
       <w:pPr>
@@ -3034,8 +3219,6 @@
           </wp:inline>
         </w:drawing>
       </w:r>
-      <w:bookmarkStart w:id="0" w:name="_GoBack"/>
-      <w:bookmarkEnd w:id="0"/>
     </w:p>
     <w:p>
       <w:pPr>
@@ -3229,60 +3412,14 @@
       </w:pPr>
       <w:r>
         <w:rPr>
-          <w:rFonts w:ascii="Calibri" w:hAnsi="Calibri" w:cs="Calibri"/>
-          <w:color w:val="000000"/>
-        </w:rPr>
-        <w:t>3. Mostrar log de los cambios al documento</w:t>
-      </w:r>
-    </w:p>
-    <w:p>
-      <w:r>
-        <w:rPr>
-          <w:rFonts w:ascii="Calibri" w:hAnsi="Calibri" w:cs="Calibri"/>
-          <w:color w:val="000000"/>
-        </w:rPr>
-        <w:t xml:space="preserve">4. Subir PDF del reporte a Moodle, compartir el URL del documento en </w:t>
-      </w:r>
-      <w:proofErr w:type="spellStart"/>
-      <w:r>
-        <w:rPr>
-          <w:rFonts w:ascii="Calibri" w:hAnsi="Calibri" w:cs="Calibri"/>
-          <w:color w:val="000000"/>
-        </w:rPr>
-        <w:t>CodeCommit</w:t>
-      </w:r>
-      <w:proofErr w:type="spellEnd"/>
-    </w:p>
-    <w:p>
-      <w:pPr>
-        <w:pStyle w:val="Heading1"/>
-      </w:pPr>
-      <w:r>
+          <w:noProof/>
+        </w:rPr>
         <w:lastRenderedPageBreak/>
-        <w:t>Problemas y Soluciones</w:t>
-      </w:r>
-    </w:p>
-    <w:p>
-      <w:r>
-        <w:t>Se deberá enumerar todos los problemas que se encontraron durante el</w:t>
-      </w:r>
-      <w:r>
-        <w:t xml:space="preserve"> desarrollo de la práctica y como se resolvieron</w:t>
-      </w:r>
-      <w:r>
-        <w:t xml:space="preserve">. </w:t>
-      </w:r>
-    </w:p>
-    <w:p>
-      <w:r>
-        <w:rPr>
-          <w:noProof/>
-        </w:rPr>
         <w:drawing>
-          <wp:inline distT="0" distB="0" distL="0" distR="0" wp14:anchorId="42E096A1" wp14:editId="6E8D0093">
-            <wp:extent cx="5612130" cy="1612265"/>
-            <wp:effectExtent l="0" t="0" r="7620" b="6985"/>
-            <wp:docPr id="23" name="Picture 23"/>
+          <wp:inline distT="0" distB="0" distL="0" distR="0" wp14:anchorId="1A82AFA7" wp14:editId="6FE92253">
+            <wp:extent cx="5543550" cy="1924050"/>
+            <wp:effectExtent l="0" t="0" r="0" b="0"/>
+            <wp:docPr id="26" name="Picture 26"/>
             <wp:cNvGraphicFramePr>
               <a:graphicFrameLocks xmlns:a="http://schemas.openxmlformats.org/drawingml/2006/main" noChangeAspect="1"/>
             </wp:cNvGraphicFramePr>
@@ -3302,6 +3439,199 @@
                   <pic:spPr>
                     <a:xfrm>
                       <a:off x="0" y="0"/>
+                      <a:ext cx="5543550" cy="1924050"/>
+                    </a:xfrm>
+                    <a:prstGeom prst="rect">
+                      <a:avLst/>
+                    </a:prstGeom>
+                  </pic:spPr>
+                </pic:pic>
+              </a:graphicData>
+            </a:graphic>
+          </wp:inline>
+        </w:drawing>
+      </w:r>
+    </w:p>
+    <w:p>
+      <w:pPr>
+        <w:autoSpaceDE w:val="0"/>
+        <w:autoSpaceDN w:val="0"/>
+        <w:adjustRightInd w:val="0"/>
+        <w:spacing w:after="0" w:line="240" w:lineRule="auto"/>
+        <w:rPr>
+          <w:rFonts w:ascii="Calibri" w:hAnsi="Calibri" w:cs="Calibri"/>
+          <w:color w:val="000000"/>
+        </w:rPr>
+      </w:pPr>
+      <w:r>
+        <w:rPr>
+          <w:noProof/>
+        </w:rPr>
+        <w:drawing>
+          <wp:inline distT="0" distB="0" distL="0" distR="0" wp14:anchorId="6FC05CB9" wp14:editId="76BA5D92">
+            <wp:extent cx="5495925" cy="3619500"/>
+            <wp:effectExtent l="0" t="0" r="9525" b="0"/>
+            <wp:docPr id="27" name="Picture 27"/>
+            <wp:cNvGraphicFramePr>
+              <a:graphicFrameLocks xmlns:a="http://schemas.openxmlformats.org/drawingml/2006/main" noChangeAspect="1"/>
+            </wp:cNvGraphicFramePr>
+            <a:graphic xmlns:a="http://schemas.openxmlformats.org/drawingml/2006/main">
+              <a:graphicData uri="http://schemas.openxmlformats.org/drawingml/2006/picture">
+                <pic:pic xmlns:pic="http://schemas.openxmlformats.org/drawingml/2006/picture">
+                  <pic:nvPicPr>
+                    <pic:cNvPr id="1" name=""/>
+                    <pic:cNvPicPr/>
+                  </pic:nvPicPr>
+                  <pic:blipFill>
+                    <a:blip r:embed="rId37"/>
+                    <a:stretch>
+                      <a:fillRect/>
+                    </a:stretch>
+                  </pic:blipFill>
+                  <pic:spPr>
+                    <a:xfrm>
+                      <a:off x="0" y="0"/>
+                      <a:ext cx="5495925" cy="3619500"/>
+                    </a:xfrm>
+                    <a:prstGeom prst="rect">
+                      <a:avLst/>
+                    </a:prstGeom>
+                  </pic:spPr>
+                </pic:pic>
+              </a:graphicData>
+            </a:graphic>
+          </wp:inline>
+        </w:drawing>
+      </w:r>
+    </w:p>
+    <w:p>
+      <w:pPr>
+        <w:autoSpaceDE w:val="0"/>
+        <w:autoSpaceDN w:val="0"/>
+        <w:adjustRightInd w:val="0"/>
+        <w:spacing w:after="0" w:line="240" w:lineRule="auto"/>
+        <w:rPr>
+          <w:rFonts w:ascii="Calibri" w:hAnsi="Calibri" w:cs="Calibri"/>
+          <w:color w:val="000000"/>
+        </w:rPr>
+      </w:pPr>
+      <w:r>
+        <w:rPr>
+          <w:rFonts w:ascii="Calibri" w:hAnsi="Calibri" w:cs="Calibri"/>
+          <w:color w:val="000000"/>
+        </w:rPr>
+        <w:t>3. Mostrar log de los cambios al documento</w:t>
+      </w:r>
+    </w:p>
+    <w:p>
+      <w:r>
+        <w:rPr>
+          <w:rFonts w:ascii="Calibri" w:hAnsi="Calibri" w:cs="Calibri"/>
+          <w:color w:val="000000"/>
+        </w:rPr>
+        <w:t>4. Subir PDF del reporte a Moodle, compartir el URL del documento en CodeCommit</w:t>
+      </w:r>
+    </w:p>
+    <w:p>
+      <w:pPr>
+        <w:pStyle w:val="Heading1"/>
+      </w:pPr>
+      <w:r>
+        <w:t>Problemas y Soluciones</w:t>
+      </w:r>
+    </w:p>
+    <w:p>
+      <w:r>
+        <w:t>Se deberá enumerar todos los problemas que se encontraron durante el</w:t>
+      </w:r>
+      <w:r>
+        <w:t xml:space="preserve"> desarrollo de la práctica y como se resolvieron</w:t>
+      </w:r>
+      <w:r>
+        <w:t xml:space="preserve">. </w:t>
+      </w:r>
+    </w:p>
+    <w:p>
+      <w:pPr>
+        <w:rPr>
+          <w:b/>
+        </w:rPr>
+      </w:pPr>
+      <w:r>
+        <w:rPr>
+          <w:b/>
+        </w:rPr>
+        <w:t xml:space="preserve">Se introdujo </w:t>
+      </w:r>
+      <w:r>
+        <w:rPr>
+          <w:b/>
+        </w:rPr>
+        <w:t>una contraseña incorrecta</w:t>
+      </w:r>
+      <w:r>
+        <w:rPr>
+          <w:b/>
+        </w:rPr>
+        <w:t xml:space="preserve"> a la cuenta de CodeCommit. Se</w:t>
+      </w:r>
+      <w:r>
+        <w:rPr>
+          <w:b/>
+        </w:rPr>
+        <w:t xml:space="preserve"> </w:t>
+      </w:r>
+      <w:r>
+        <w:rPr>
+          <w:b/>
+        </w:rPr>
+        <w:t xml:space="preserve">corrigió en el </w:t>
+      </w:r>
+      <w:proofErr w:type="spellStart"/>
+      <w:r>
+        <w:rPr>
+          <w:b/>
+        </w:rPr>
+        <w:t>Credential</w:t>
+      </w:r>
+      <w:proofErr w:type="spellEnd"/>
+      <w:r>
+        <w:rPr>
+          <w:b/>
+        </w:rPr>
+        <w:t xml:space="preserve"> Manager de Windows</w:t>
+      </w:r>
+    </w:p>
+    <w:p>
+      <w:r>
+        <w:rPr>
+          <w:noProof/>
+        </w:rPr>
+        <w:lastRenderedPageBreak/>
+        <w:drawing>
+          <wp:inline distT="0" distB="0" distL="0" distR="0" wp14:anchorId="42E096A1" wp14:editId="6E8D0093">
+            <wp:extent cx="5612130" cy="1612265"/>
+            <wp:effectExtent l="0" t="0" r="7620" b="6985"/>
+            <wp:docPr id="23" name="Picture 23"/>
+            <wp:cNvGraphicFramePr>
+              <a:graphicFrameLocks xmlns:a="http://schemas.openxmlformats.org/drawingml/2006/main" noChangeAspect="1"/>
+            </wp:cNvGraphicFramePr>
+            <a:graphic xmlns:a="http://schemas.openxmlformats.org/drawingml/2006/main">
+              <a:graphicData uri="http://schemas.openxmlformats.org/drawingml/2006/picture">
+                <pic:pic xmlns:pic="http://schemas.openxmlformats.org/drawingml/2006/picture">
+                  <pic:nvPicPr>
+                    <pic:cNvPr id="1" name=""/>
+                    <pic:cNvPicPr/>
+                  </pic:nvPicPr>
+                  <pic:blipFill>
+                    <a:blip r:embed="rId38"/>
+                    <a:stretch>
+                      <a:fillRect/>
+                    </a:stretch>
+                  </pic:blipFill>
+                  <pic:spPr>
+                    <a:xfrm>
+                      <a:off x="0" y="0"/>
                       <a:ext cx="5612130" cy="1612265"/>
                     </a:xfrm>
                     <a:prstGeom prst="rect">
@@ -3409,23 +3739,143 @@
       </w:r>
       <w:proofErr w:type="spellEnd"/>
     </w:p>
-    <w:p>
-      <w:r>
-        <w:t>En form</w:t>
-      </w:r>
-      <w:r>
-        <w:t>a</w:t>
-      </w:r>
-      <w:r>
-        <w:t>t</w:t>
-      </w:r>
-      <w:r>
-        <w:t>o de la IEEE</w:t>
-      </w:r>
+    <w:p/>
+    <w:p>
+      <w:pPr>
+        <w:jc w:val="right"/>
+        <w:rPr>
+          <w:lang w:val="en-US"/>
+        </w:rPr>
+      </w:pPr>
+      <w:r>
+        <w:rPr>
+          <w:lang w:val="en-US"/>
+        </w:rPr>
+        <w:t>[</w:t>
+      </w:r>
+      <w:r>
+        <w:rPr>
+          <w:lang w:val="en-US"/>
+        </w:rPr>
+        <w:t>2</w:t>
+      </w:r>
+      <w:r>
+        <w:rPr>
+          <w:lang w:val="en-US"/>
+        </w:rPr>
+        <w:t>]</w:t>
+      </w:r>
+    </w:p>
+    <w:p>
+      <w:pPr>
+        <w:rPr>
+          <w:lang w:val="en-US"/>
+        </w:rPr>
+      </w:pPr>
+      <w:r>
+        <w:rPr>
+          <w:lang w:val="en-US"/>
+        </w:rPr>
+        <w:t xml:space="preserve">“What </w:t>
+      </w:r>
+      <w:proofErr w:type="gramStart"/>
+      <w:r>
+        <w:rPr>
+          <w:lang w:val="en-US"/>
+        </w:rPr>
+        <w:t>Is</w:t>
+      </w:r>
+      <w:proofErr w:type="gramEnd"/>
+      <w:r>
+        <w:rPr>
+          <w:lang w:val="en-US"/>
+        </w:rPr>
+        <w:t xml:space="preserve"> AWS CodeCommit? - AWS CodeCommit.” [Online]. Available: </w:t>
+      </w:r>
+      <w:hyperlink r:id="rId39" w:history="1">
+        <w:r>
+          <w:rPr>
+            <w:rStyle w:val="Hyperlink"/>
+            <w:lang w:val="en-US"/>
+          </w:rPr>
+          <w:t>https://docs.aws.amazon.com/codecommit/latest/userguide/welcome.html</w:t>
+        </w:r>
+      </w:hyperlink>
+      <w:r>
+        <w:rPr>
+          <w:lang w:val="en-US"/>
+        </w:rPr>
+        <w:t>. [Accessed: 05-Apr-2019].</w:t>
+      </w:r>
+    </w:p>
+    <w:p>
+      <w:pPr>
+        <w:jc w:val="right"/>
+        <w:rPr>
+          <w:lang w:val="en-US"/>
+        </w:rPr>
+      </w:pPr>
+      <w:r>
+        <w:rPr>
+          <w:lang w:val="en-US"/>
+        </w:rPr>
+        <w:t>[1]</w:t>
+      </w:r>
+    </w:p>
+    <w:p>
+      <w:r>
+        <w:rPr>
+          <w:lang w:val="en-US"/>
+        </w:rPr>
+        <w:t xml:space="preserve">“Git - Book.” [Online]. Available: </w:t>
+      </w:r>
+      <w:r>
+        <w:fldChar w:fldCharType="begin"/>
+      </w:r>
+      <w:r>
+        <w:rPr>
+          <w:lang w:val="en-US"/>
+        </w:rPr>
+        <w:instrText xml:space="preserve"> HYPERLINK "https://git-scm.com/book/en/v2" </w:instrText>
+      </w:r>
+      <w:r>
+        <w:fldChar w:fldCharType="separate"/>
+      </w:r>
+      <w:r>
+        <w:rPr>
+          <w:rStyle w:val="Hyperlink"/>
+          <w:lang w:val="en-US"/>
+        </w:rPr>
+        <w:t>https://git-scm.com/book/en/v2</w:t>
+      </w:r>
+      <w:r>
+        <w:fldChar w:fldCharType="end"/>
+      </w:r>
+      <w:r>
+        <w:rPr>
+          <w:lang w:val="en-US"/>
+        </w:rPr>
+        <w:t xml:space="preserve">. </w:t>
+      </w:r>
+      <w:r>
+        <w:t>[</w:t>
+      </w:r>
+      <w:proofErr w:type="spellStart"/>
+      <w:r>
+        <w:t>Accessed</w:t>
+      </w:r>
+      <w:proofErr w:type="spellEnd"/>
+      <w:r>
+        <w:t>: 05-Apr-2019].</w:t>
+      </w:r>
+    </w:p>
+    <w:p>
+      <w:bookmarkStart w:id="0" w:name="_GoBack"/>
+      <w:bookmarkEnd w:id="0"/>
     </w:p>
     <w:sectPr>
-      <w:headerReference w:type="default" r:id="rId37"/>
-      <w:footerReference w:type="default" r:id="rId38"/>
+      <w:headerReference w:type="default" r:id="rId40"/>
+      <w:footerReference w:type="default" r:id="rId41"/>
       <w:pgSz w:w="12240" w:h="15840"/>
       <w:pgMar w:top="1417" w:right="1701" w:bottom="1417" w:left="1701" w:header="708" w:footer="708" w:gutter="0"/>
       <w:cols w:space="708"/>

</xml_diff>